<commit_message>
Update the structure of thesis
</commit_message>
<xml_diff>
--- a/Doc/The GFW in China.docx
+++ b/Doc/The GFW in China.docx
@@ -460,7 +460,6 @@
     <w:p>
       <w:pPr>
         <w:spacing w:line="480" w:lineRule="auto"/>
-        <w:ind w:firstLine="420"/>
         <w:rPr>
           <w:rFonts w:ascii="Times New Roman" w:hAnsi="Times New Roman" w:cs="Times New Roman"/>
           <w:sz w:val="24"/>
@@ -478,30 +477,86 @@
           <w:rFonts w:ascii="Times New Roman" w:hAnsi="Times New Roman" w:cs="Times New Roman"/>
           <w:sz w:val="24"/>
         </w:rPr>
-        <w:t>……………………………………………………………………………………….2</w:t>
-      </w:r>
-    </w:p>
-    <w:p>
-      <w:pPr>
-        <w:spacing w:line="480" w:lineRule="auto"/>
-        <w:ind w:firstLine="420"/>
-        <w:rPr>
-          <w:rFonts w:ascii="Times New Roman" w:hAnsi="Times New Roman" w:cs="Times New Roman"/>
-          <w:sz w:val="24"/>
-        </w:rPr>
-      </w:pPr>
-      <w:r>
-        <w:rPr>
-          <w:rFonts w:ascii="Times New Roman" w:hAnsi="Times New Roman" w:cs="Times New Roman"/>
-          <w:sz w:val="24"/>
-        </w:rPr>
-        <w:t>Introduction…………………………………………………………………………………...3</w:t>
-      </w:r>
-    </w:p>
-    <w:p>
-      <w:pPr>
-        <w:spacing w:line="480" w:lineRule="auto"/>
-        <w:ind w:firstLine="420"/>
+        <w:t>………………………………………………………………………………………</w:t>
+      </w:r>
+      <w:r>
+        <w:rPr>
+          <w:rFonts w:ascii="Times New Roman" w:hAnsi="Times New Roman" w:cs="Times New Roman"/>
+          <w:sz w:val="24"/>
+        </w:rPr>
+        <w:t>……</w:t>
+      </w:r>
+      <w:r>
+        <w:rPr>
+          <w:rFonts w:ascii="Times New Roman" w:hAnsi="Times New Roman" w:cs="Times New Roman"/>
+          <w:sz w:val="24"/>
+        </w:rPr>
+        <w:t>2</w:t>
+      </w:r>
+    </w:p>
+    <w:p>
+      <w:pPr>
+        <w:spacing w:line="480" w:lineRule="auto"/>
+        <w:rPr>
+          <w:rFonts w:ascii="Times New Roman" w:hAnsi="Times New Roman" w:cs="Times New Roman"/>
+          <w:sz w:val="24"/>
+        </w:rPr>
+      </w:pPr>
+      <w:r>
+        <w:rPr>
+          <w:rFonts w:ascii="Times New Roman" w:hAnsi="Times New Roman" w:cs="Times New Roman"/>
+          <w:sz w:val="24"/>
+        </w:rPr>
+        <w:t>Introduction…………………………………………………………………………………...</w:t>
+      </w:r>
+      <w:r>
+        <w:rPr>
+          <w:rFonts w:ascii="Times New Roman" w:hAnsi="Times New Roman" w:cs="Times New Roman"/>
+          <w:sz w:val="24"/>
+        </w:rPr>
+        <w:t>.......</w:t>
+      </w:r>
+      <w:r>
+        <w:rPr>
+          <w:rFonts w:ascii="Times New Roman" w:hAnsi="Times New Roman" w:cs="Times New Roman"/>
+          <w:sz w:val="24"/>
+        </w:rPr>
+        <w:t>3</w:t>
+      </w:r>
+    </w:p>
+    <w:p>
+      <w:pPr>
+        <w:spacing w:line="480" w:lineRule="auto"/>
+        <w:rPr>
+          <w:rFonts w:ascii="Times New Roman" w:hAnsi="Times New Roman" w:cs="Times New Roman"/>
+          <w:sz w:val="24"/>
+        </w:rPr>
+      </w:pPr>
+      <w:r>
+        <w:rPr>
+          <w:rFonts w:ascii="Times New Roman" w:hAnsi="Times New Roman" w:cs="Times New Roman"/>
+          <w:sz w:val="24"/>
+        </w:rPr>
+        <w:t>Table of Contents……………………………………………………………………………...</w:t>
+      </w:r>
+      <w:r>
+        <w:rPr>
+          <w:rFonts w:ascii="Times New Roman" w:hAnsi="Times New Roman" w:cs="Times New Roman"/>
+          <w:sz w:val="24"/>
+        </w:rPr>
+        <w:t>.......</w:t>
+      </w:r>
+      <w:r>
+        <w:rPr>
+          <w:rFonts w:ascii="Times New Roman" w:hAnsi="Times New Roman" w:cs="Times New Roman"/>
+          <w:sz w:val="24"/>
+        </w:rPr>
+        <w:t>4</w:t>
+      </w:r>
+    </w:p>
+    <w:p>
+      <w:pPr>
+        <w:spacing w:line="480" w:lineRule="auto"/>
         <w:rPr>
           <w:rFonts w:ascii="Times New Roman" w:hAnsi="Times New Roman" w:cs="Times New Roman"/>
           <w:sz w:val="24"/>
@@ -519,23 +574,7 @@
           <w:rFonts w:ascii="Times New Roman" w:hAnsi="Times New Roman" w:cs="Times New Roman"/>
           <w:sz w:val="24"/>
         </w:rPr>
-        <w:t>History Of GFW………………………………………………………………</w:t>
-      </w:r>
-      <w:proofErr w:type="gramStart"/>
-      <w:r>
-        <w:rPr>
-          <w:rFonts w:ascii="Times New Roman" w:hAnsi="Times New Roman" w:cs="Times New Roman"/>
-          <w:sz w:val="24"/>
-        </w:rPr>
-        <w:t>…..</w:t>
-      </w:r>
-      <w:proofErr w:type="gramEnd"/>
-      <w:r>
-        <w:rPr>
-          <w:rFonts w:ascii="Times New Roman" w:hAnsi="Times New Roman" w:cs="Times New Roman"/>
-          <w:sz w:val="24"/>
-        </w:rPr>
-        <w:t>5</w:t>
+        <w:t>History Of GFW</w:t>
       </w:r>
     </w:p>
     <w:p>
@@ -558,6 +597,27 @@
         </w:rPr>
         <w:t xml:space="preserve">Section I. </w:t>
       </w:r>
+      <w:r>
+        <w:rPr>
+          <w:rFonts w:ascii="Times New Roman" w:hAnsi="Times New Roman" w:cs="Times New Roman"/>
+          <w:sz w:val="24"/>
+        </w:rPr>
+        <w:t>The origin of GFW</w:t>
+      </w:r>
+      <w:r>
+        <w:rPr>
+          <w:rFonts w:ascii="Times New Roman" w:hAnsi="Times New Roman" w:cs="Times New Roman"/>
+          <w:sz w:val="24"/>
+        </w:rPr>
+        <w:t>………………………………………………………...</w:t>
+      </w:r>
+      <w:r>
+        <w:rPr>
+          <w:rFonts w:ascii="Times New Roman" w:hAnsi="Times New Roman" w:cs="Times New Roman"/>
+          <w:sz w:val="24"/>
+        </w:rPr>
+        <w:t>5</w:t>
+      </w:r>
     </w:p>
     <w:p>
       <w:pPr>
@@ -579,6 +639,20 @@
         </w:rPr>
         <w:t>Section II.</w:t>
       </w:r>
+      <w:r>
+        <w:rPr>
+          <w:rFonts w:ascii="Times New Roman" w:hAnsi="Times New Roman" w:cs="Times New Roman"/>
+          <w:sz w:val="24"/>
+        </w:rPr>
+        <w:t xml:space="preserve"> Previous Research on GFW……………………………………………</w:t>
+      </w:r>
+      <w:r>
+        <w:rPr>
+          <w:rFonts w:ascii="Times New Roman" w:hAnsi="Times New Roman" w:cs="Times New Roman"/>
+          <w:sz w:val="24"/>
+        </w:rPr>
+        <w:t>...10</w:t>
+      </w:r>
     </w:p>
     <w:p>
       <w:pPr>
@@ -600,11 +674,33 @@
         </w:rPr>
         <w:t>Section III.</w:t>
       </w:r>
-    </w:p>
-    <w:p>
-      <w:pPr>
-        <w:spacing w:line="480" w:lineRule="auto"/>
-        <w:ind w:left="420"/>
+      <w:r>
+        <w:rPr>
+          <w:rFonts w:ascii="Times New Roman" w:hAnsi="Times New Roman" w:cs="Times New Roman"/>
+          <w:sz w:val="24"/>
+        </w:rPr>
+        <w:t xml:space="preserve"> The Development of GFW…………………………………………</w:t>
+      </w:r>
+      <w:proofErr w:type="gramStart"/>
+      <w:r>
+        <w:rPr>
+          <w:rFonts w:ascii="Times New Roman" w:hAnsi="Times New Roman" w:cs="Times New Roman"/>
+          <w:sz w:val="24"/>
+        </w:rPr>
+        <w:t>…..</w:t>
+      </w:r>
+      <w:proofErr w:type="gramEnd"/>
+      <w:r>
+        <w:rPr>
+          <w:rFonts w:ascii="Times New Roman" w:hAnsi="Times New Roman" w:cs="Times New Roman"/>
+          <w:sz w:val="24"/>
+        </w:rPr>
+        <w:t>13</w:t>
+      </w:r>
+    </w:p>
+    <w:p>
+      <w:pPr>
+        <w:spacing w:line="480" w:lineRule="auto"/>
         <w:rPr>
           <w:rFonts w:ascii="Times New Roman" w:hAnsi="Times New Roman" w:cs="Times New Roman"/>
           <w:sz w:val="24"/>
@@ -638,6 +734,34 @@
         </w:rPr>
         <w:t>Section I.</w:t>
       </w:r>
+      <w:r>
+        <w:rPr>
+          <w:rFonts w:ascii="Times New Roman" w:hAnsi="Times New Roman" w:cs="Times New Roman"/>
+          <w:sz w:val="24"/>
+        </w:rPr>
+        <w:t xml:space="preserve"> Methodology of blocking……………………………………………</w:t>
+      </w:r>
+      <w:r>
+        <w:rPr>
+          <w:rFonts w:ascii="Times New Roman" w:hAnsi="Times New Roman" w:cs="Times New Roman"/>
+          <w:sz w:val="24"/>
+        </w:rPr>
+        <w:t>…</w:t>
+      </w:r>
+      <w:r>
+        <w:rPr>
+          <w:rFonts w:ascii="Times New Roman" w:hAnsi="Times New Roman" w:cs="Times New Roman"/>
+          <w:sz w:val="24"/>
+        </w:rPr>
+        <w:t>...</w:t>
+      </w:r>
+      <w:r>
+        <w:rPr>
+          <w:rFonts w:ascii="Times New Roman" w:hAnsi="Times New Roman" w:cs="Times New Roman"/>
+          <w:sz w:val="24"/>
+        </w:rPr>
+        <w:t>17</w:t>
+      </w:r>
     </w:p>
     <w:p>
       <w:pPr>
@@ -659,6 +783,50 @@
         </w:rPr>
         <w:t>Section II.</w:t>
       </w:r>
+      <w:r>
+        <w:rPr>
+          <w:rFonts w:ascii="Times New Roman" w:hAnsi="Times New Roman" w:cs="Times New Roman"/>
+          <w:sz w:val="24"/>
+        </w:rPr>
+        <w:t xml:space="preserve"> Carrier Interference</w:t>
+      </w:r>
+      <w:r>
+        <w:rPr>
+          <w:rFonts w:ascii="Times New Roman" w:hAnsi="Times New Roman" w:cs="Times New Roman"/>
+          <w:sz w:val="24"/>
+        </w:rPr>
+        <w:t>……………………………………………………..</w:t>
+      </w:r>
+      <w:r>
+        <w:rPr>
+          <w:rFonts w:ascii="Times New Roman" w:hAnsi="Times New Roman" w:cs="Times New Roman"/>
+          <w:sz w:val="24"/>
+        </w:rPr>
+        <w:t>.</w:t>
+      </w:r>
+      <w:r>
+        <w:rPr>
+          <w:rFonts w:ascii="Times New Roman" w:hAnsi="Times New Roman" w:cs="Times New Roman"/>
+          <w:sz w:val="24"/>
+        </w:rPr>
+        <w:t>20</w:t>
+      </w:r>
+    </w:p>
+    <w:p>
+      <w:pPr>
+        <w:spacing w:line="480" w:lineRule="auto"/>
+        <w:rPr>
+          <w:rFonts w:ascii="Times New Roman" w:hAnsi="Times New Roman" w:cs="Times New Roman"/>
+          <w:sz w:val="24"/>
+        </w:rPr>
+      </w:pPr>
+      <w:r>
+        <w:rPr>
+          <w:rFonts w:ascii="Times New Roman" w:hAnsi="Times New Roman" w:cs="Times New Roman"/>
+          <w:sz w:val="24"/>
+        </w:rPr>
+        <w:t>Part III. Future GFW</w:t>
+      </w:r>
     </w:p>
     <w:p>
       <w:pPr>
@@ -678,24 +846,35 @@
           <w:rFonts w:ascii="Times New Roman" w:hAnsi="Times New Roman" w:cs="Times New Roman"/>
           <w:sz w:val="24"/>
         </w:rPr>
-        <w:t>Section III.</w:t>
-      </w:r>
-    </w:p>
-    <w:p>
-      <w:pPr>
-        <w:spacing w:line="480" w:lineRule="auto"/>
-        <w:ind w:left="420"/>
-        <w:rPr>
-          <w:rFonts w:ascii="Times New Roman" w:hAnsi="Times New Roman" w:cs="Times New Roman"/>
-          <w:sz w:val="24"/>
-        </w:rPr>
-      </w:pPr>
-      <w:r>
-        <w:rPr>
-          <w:rFonts w:ascii="Times New Roman" w:hAnsi="Times New Roman" w:cs="Times New Roman"/>
-          <w:sz w:val="24"/>
-        </w:rPr>
-        <w:t>Part III. Future GFW</w:t>
+        <w:t>Section I.</w:t>
+      </w:r>
+      <w:r>
+        <w:rPr>
+          <w:rFonts w:ascii="Times New Roman" w:hAnsi="Times New Roman" w:cs="Times New Roman"/>
+          <w:sz w:val="24"/>
+        </w:rPr>
+        <w:t xml:space="preserve"> How will it </w:t>
+      </w:r>
+      <w:r>
+        <w:rPr>
+          <w:rFonts w:ascii="Times New Roman" w:hAnsi="Times New Roman" w:cs="Times New Roman"/>
+          <w:sz w:val="24"/>
+        </w:rPr>
+        <w:t>evolve</w:t>
+      </w:r>
+      <w:r>
+        <w:rPr>
+          <w:rFonts w:ascii="Times New Roman" w:hAnsi="Times New Roman" w:cs="Times New Roman"/>
+          <w:sz w:val="24"/>
+        </w:rPr>
+        <w:t>……………………………………………………</w:t>
+      </w:r>
+      <w:r>
+        <w:rPr>
+          <w:rFonts w:ascii="Times New Roman" w:hAnsi="Times New Roman" w:cs="Times New Roman"/>
+          <w:sz w:val="24"/>
+        </w:rPr>
+        <w:t>…...23</w:t>
       </w:r>
     </w:p>
     <w:p>
@@ -716,7 +895,28 @@
           <w:rFonts w:ascii="Times New Roman" w:hAnsi="Times New Roman" w:cs="Times New Roman"/>
           <w:sz w:val="24"/>
         </w:rPr>
-        <w:t>Section I.</w:t>
+        <w:t>Section II.</w:t>
+      </w:r>
+      <w:r>
+        <w:rPr>
+          <w:rFonts w:ascii="Times New Roman" w:hAnsi="Times New Roman" w:cs="Times New Roman"/>
+          <w:sz w:val="24"/>
+        </w:rPr>
+        <w:t xml:space="preserve"> </w:t>
+      </w:r>
+      <w:r>
+        <w:rPr>
+          <w:rFonts w:ascii="Times New Roman" w:hAnsi="Times New Roman" w:cs="Times New Roman"/>
+          <w:sz w:val="24"/>
+        </w:rPr>
+        <w:t>How will the policy change</w:t>
+      </w:r>
+      <w:r>
+        <w:rPr>
+          <w:rFonts w:ascii="Times New Roman" w:hAnsi="Times New Roman" w:cs="Times New Roman"/>
+          <w:sz w:val="24"/>
+        </w:rPr>
+        <w:t>……………………………………………...25</w:t>
       </w:r>
     </w:p>
     <w:p>
@@ -737,7 +937,51 @@
           <w:rFonts w:ascii="Times New Roman" w:hAnsi="Times New Roman" w:cs="Times New Roman"/>
           <w:sz w:val="24"/>
         </w:rPr>
-        <w:t>Section II.</w:t>
+        <w:t>Section III.</w:t>
+      </w:r>
+      <w:r>
+        <w:rPr>
+          <w:rFonts w:ascii="Times New Roman" w:hAnsi="Times New Roman" w:cs="Times New Roman"/>
+          <w:sz w:val="24"/>
+        </w:rPr>
+        <w:t xml:space="preserve"> </w:t>
+      </w:r>
+      <w:r>
+        <w:rPr>
+          <w:rFonts w:ascii="Times New Roman" w:hAnsi="Times New Roman" w:cs="Times New Roman"/>
+          <w:sz w:val="24"/>
+        </w:rPr>
+        <w:t>General</w:t>
+      </w:r>
+      <w:r>
+        <w:rPr>
+          <w:rFonts w:ascii="Times New Roman" w:hAnsi="Times New Roman" w:cs="Times New Roman"/>
+          <w:sz w:val="24"/>
+        </w:rPr>
+        <w:t xml:space="preserve"> application from this</w:t>
+      </w:r>
+      <w:r>
+        <w:rPr>
+          <w:rFonts w:ascii="Times New Roman" w:hAnsi="Times New Roman" w:cs="Times New Roman"/>
+          <w:sz w:val="24"/>
+        </w:rPr>
+        <w:t>…………………………………………...28</w:t>
+      </w:r>
+    </w:p>
+    <w:p>
+      <w:pPr>
+        <w:spacing w:line="480" w:lineRule="auto"/>
+        <w:rPr>
+          <w:rFonts w:ascii="Times New Roman" w:hAnsi="Times New Roman" w:cs="Times New Roman"/>
+          <w:sz w:val="24"/>
+        </w:rPr>
+      </w:pPr>
+      <w:r>
+        <w:rPr>
+          <w:rFonts w:ascii="Times New Roman" w:hAnsi="Times New Roman" w:cs="Times New Roman"/>
+          <w:sz w:val="24"/>
+        </w:rPr>
+        <w:t>Part IV. Legal and Social Issue</w:t>
       </w:r>
     </w:p>
     <w:p>
@@ -758,30 +1002,54 @@
           <w:rFonts w:ascii="Times New Roman" w:hAnsi="Times New Roman" w:cs="Times New Roman"/>
           <w:sz w:val="24"/>
         </w:rPr>
-        <w:t>Section III.</w:t>
-      </w:r>
-    </w:p>
-    <w:p>
-      <w:pPr>
-        <w:spacing w:line="480" w:lineRule="auto"/>
-        <w:ind w:left="420"/>
-        <w:rPr>
-          <w:rFonts w:ascii="Times New Roman" w:hAnsi="Times New Roman" w:cs="Times New Roman"/>
-          <w:sz w:val="24"/>
-        </w:rPr>
-      </w:pPr>
-      <w:r>
-        <w:rPr>
-          <w:rFonts w:ascii="Times New Roman" w:hAnsi="Times New Roman" w:cs="Times New Roman"/>
-          <w:sz w:val="24"/>
-        </w:rPr>
-        <w:t>Part IV. Legal and Social Issue</w:t>
-      </w:r>
-    </w:p>
-    <w:p>
-      <w:pPr>
-        <w:spacing w:line="480" w:lineRule="auto"/>
-        <w:ind w:left="420"/>
+        <w:t xml:space="preserve">Section I. </w:t>
+      </w:r>
+      <w:r>
+        <w:rPr>
+          <w:rFonts w:ascii="Times New Roman" w:hAnsi="Times New Roman" w:cs="Times New Roman"/>
+          <w:sz w:val="24"/>
+        </w:rPr>
+        <w:t>Political Correctness</w:t>
+      </w:r>
+      <w:r>
+        <w:rPr>
+          <w:rFonts w:ascii="Times New Roman" w:hAnsi="Times New Roman" w:cs="Times New Roman"/>
+          <w:sz w:val="24"/>
+        </w:rPr>
+        <w:t>……………………………………………………...30</w:t>
+      </w:r>
+    </w:p>
+    <w:p>
+      <w:pPr>
+        <w:pStyle w:val="a9"/>
+        <w:numPr>
+          <w:ilvl w:val="0"/>
+          <w:numId w:val="1"/>
+        </w:numPr>
+        <w:spacing w:line="480" w:lineRule="auto"/>
+        <w:rPr>
+          <w:rFonts w:ascii="Times New Roman" w:hAnsi="Times New Roman" w:cs="Times New Roman"/>
+          <w:sz w:val="24"/>
+        </w:rPr>
+      </w:pPr>
+      <w:r>
+        <w:rPr>
+          <w:rFonts w:ascii="Times New Roman" w:hAnsi="Times New Roman" w:cs="Times New Roman"/>
+          <w:sz w:val="24"/>
+        </w:rPr>
+        <w:t>Section II. Socially Acceptable</w:t>
+      </w:r>
+      <w:r>
+        <w:rPr>
+          <w:rFonts w:ascii="Times New Roman" w:hAnsi="Times New Roman" w:cs="Times New Roman"/>
+          <w:sz w:val="24"/>
+        </w:rPr>
+        <w:t>……………………………………………………...35</w:t>
+      </w:r>
+    </w:p>
+    <w:p>
+      <w:pPr>
+        <w:spacing w:line="480" w:lineRule="auto"/>
         <w:rPr>
           <w:rFonts w:ascii="Times New Roman" w:hAnsi="Times New Roman" w:cs="Times New Roman"/>
           <w:sz w:val="24"/>
@@ -801,11 +1069,38 @@
         </w:rPr>
         <w:t>Influence on freedom of information</w:t>
       </w:r>
-    </w:p>
-    <w:p>
-      <w:pPr>
-        <w:spacing w:line="480" w:lineRule="auto"/>
-        <w:ind w:left="420"/>
+      <w:r>
+        <w:rPr>
+          <w:rFonts w:ascii="Times New Roman" w:hAnsi="Times New Roman" w:cs="Times New Roman"/>
+          <w:sz w:val="24"/>
+        </w:rPr>
+        <w:t>: Do we need it now?</w:t>
+      </w:r>
+      <w:r>
+        <w:rPr>
+          <w:rFonts w:ascii="Times New Roman" w:hAnsi="Times New Roman" w:cs="Times New Roman"/>
+          <w:sz w:val="24"/>
+        </w:rPr>
+        <w:t xml:space="preserve"> </w:t>
+      </w:r>
+      <w:r>
+        <w:rPr>
+          <w:rFonts w:ascii="Times New Roman" w:hAnsi="Times New Roman" w:cs="Times New Roman"/>
+          <w:sz w:val="24"/>
+        </w:rPr>
+        <w:t>………………………………</w:t>
+      </w:r>
+      <w:r>
+        <w:rPr>
+          <w:rFonts w:ascii="Times New Roman" w:hAnsi="Times New Roman" w:cs="Times New Roman"/>
+          <w:sz w:val="24"/>
+        </w:rPr>
+        <w:t>38</w:t>
+      </w:r>
+    </w:p>
+    <w:p>
+      <w:pPr>
+        <w:spacing w:line="480" w:lineRule="auto"/>
         <w:rPr>
           <w:rFonts w:ascii="Times New Roman" w:hAnsi="Times New Roman" w:cs="Times New Roman"/>
           <w:sz w:val="24"/>
@@ -818,11 +1113,24 @@
         </w:rPr>
         <w:t>Part VI. Government Perspective</w:t>
       </w:r>
-    </w:p>
-    <w:p>
-      <w:pPr>
-        <w:spacing w:line="480" w:lineRule="auto"/>
-        <w:ind w:left="420"/>
+      <w:r>
+        <w:rPr>
+          <w:rFonts w:ascii="Times New Roman" w:hAnsi="Times New Roman" w:cs="Times New Roman"/>
+          <w:sz w:val="24"/>
+        </w:rPr>
+        <w:t>: Govern people or people to govern? Parental Society?</w:t>
+      </w:r>
+      <w:r>
+        <w:rPr>
+          <w:rFonts w:ascii="Times New Roman" w:hAnsi="Times New Roman" w:cs="Times New Roman"/>
+          <w:sz w:val="24"/>
+        </w:rPr>
+        <w:t>.............40</w:t>
+      </w:r>
+    </w:p>
+    <w:p>
+      <w:pPr>
+        <w:spacing w:line="480" w:lineRule="auto"/>
         <w:rPr>
           <w:rFonts w:ascii="Times New Roman" w:hAnsi="Times New Roman" w:cs="Times New Roman"/>
           <w:sz w:val="24"/>
@@ -835,19 +1143,47 @@
         </w:rPr>
         <w:t>Conclusion</w:t>
       </w:r>
-    </w:p>
-    <w:p>
-      <w:pPr>
-        <w:spacing w:line="480" w:lineRule="auto"/>
-        <w:ind w:left="420"/>
-        <w:rPr>
-          <w:rFonts w:ascii="Times New Roman" w:hAnsi="Times New Roman" w:cs="Times New Roman"/>
-          <w:sz w:val="24"/>
-        </w:rPr>
-      </w:pPr>
-      <w:r>
-        <w:rPr>
-          <w:rFonts w:ascii="Times New Roman" w:hAnsi="Times New Roman" w:cs="Times New Roman"/>
+      <w:r>
+        <w:rPr>
+          <w:rFonts w:ascii="Times New Roman" w:hAnsi="Times New Roman" w:cs="Times New Roman"/>
+          <w:sz w:val="24"/>
+        </w:rPr>
+        <w:t>……………………………………………………………………………………….41</w:t>
+      </w:r>
+    </w:p>
+    <w:p>
+      <w:pPr>
+        <w:widowControl/>
+        <w:jc w:val="left"/>
+        <w:rPr>
+          <w:rFonts w:ascii="Times New Roman" w:hAnsi="Times New Roman" w:cs="Times New Roman"/>
+          <w:sz w:val="24"/>
+        </w:rPr>
+      </w:pPr>
+      <w:r>
+        <w:rPr>
+          <w:rFonts w:ascii="Times New Roman" w:hAnsi="Times New Roman" w:cs="Times New Roman"/>
+          <w:sz w:val="24"/>
+        </w:rPr>
+        <w:br w:type="page"/>
+      </w:r>
+    </w:p>
+    <w:p>
+      <w:pPr>
+        <w:spacing w:line="480" w:lineRule="auto"/>
+        <w:jc w:val="center"/>
+        <w:rPr>
+          <w:rFonts w:ascii="Times New Roman" w:hAnsi="Times New Roman" w:cs="Times New Roman"/>
+          <w:b/>
+          <w:bCs/>
+          <w:sz w:val="24"/>
+        </w:rPr>
+      </w:pPr>
+      <w:r>
+        <w:rPr>
+          <w:rFonts w:ascii="Times New Roman" w:hAnsi="Times New Roman" w:cs="Times New Roman"/>
+          <w:b/>
+          <w:bCs/>
           <w:sz w:val="24"/>
         </w:rPr>
         <w:t>References</w:t>
@@ -916,6 +1252,11 @@
         <w:docPartUnique/>
       </w:docPartObj>
     </w:sdtPr>
+    <w:sdtEndPr>
+      <w:rPr>
+        <w:rStyle w:val="af4"/>
+      </w:rPr>
+    </w:sdtEndPr>
     <w:sdtContent>
       <w:p>
         <w:pPr>
@@ -971,6 +1312,11 @@
         <w:docPartUnique/>
       </w:docPartObj>
     </w:sdtPr>
+    <w:sdtEndPr>
+      <w:rPr>
+        <w:rStyle w:val="af4"/>
+      </w:rPr>
+    </w:sdtEndPr>
     <w:sdtContent>
       <w:p>
         <w:pPr>
@@ -1784,6 +2130,7 @@
   <w:style w:type="character" w:default="1" w:styleId="a0">
     <w:name w:val="Default Paragraph Font"/>
     <w:uiPriority w:val="1"/>
+    <w:semiHidden/>
     <w:unhideWhenUsed/>
   </w:style>
   <w:style w:type="table" w:default="1" w:styleId="a1">
@@ -2515,7 +2862,7 @@
 </file>
 
 <file path=customXml/itemProps1.xml><?xml version="1.0" encoding="utf-8"?>
-<ds:datastoreItem xmlns:ds="http://schemas.openxmlformats.org/officeDocument/2006/customXml" ds:itemID="{06C1CE0C-A011-EC45-B3CE-79EFC02108DE}">
+<ds:datastoreItem xmlns:ds="http://schemas.openxmlformats.org/officeDocument/2006/customXml" ds:itemID="{DE6D3E3C-CFC8-ED49-9660-DDC85F46F353}">
   <ds:schemaRefs>
     <ds:schemaRef ds:uri="http://schemas.openxmlformats.org/officeDocument/2006/bibliography"/>
   </ds:schemaRefs>

</xml_diff>